<commit_message>
Project proposal version 2.
</commit_message>
<xml_diff>
--- a/Project proposal.docx
+++ b/Project proposal.docx
@@ -78,19 +78,7 @@
         <w:t xml:space="preserve"> </w:t>
       </w:r>
       <w:r>
-        <w:t xml:space="preserve">– </w:t>
-      </w:r>
-      <w:r>
-        <w:t>simic</w:t>
-      </w:r>
-      <w:r>
-        <w:t>.</w:t>
-      </w:r>
-      <w:r>
-        <w:t>sw26</w:t>
-      </w:r>
-      <w:r>
-        <w:t>.2018@uns.ac.rs</w:t>
+        <w:t>– simic.sw26.2018@uns.ac.rs</w:t>
       </w:r>
     </w:p>
     <w:p>
@@ -206,33 +194,54 @@
         <w:rPr>
           <w:lang w:val="sr-Latn-RS"/>
         </w:rPr>
-        <w:t>še rešenje uvodi kombinaciju pomenutih internet sajtova</w:t>
+        <w:t xml:space="preserve">še rešenje </w:t>
       </w:r>
       <w:r>
         <w:rPr>
           <w:lang w:val="sr-Latn-RS"/>
         </w:rPr>
-        <w:t xml:space="preserve"> (navedenih u sekciji </w:t>
-      </w:r>
-      <w:r>
-        <w:rPr>
-          <w:i/>
-          <w:lang w:val="sr-Latn-RS"/>
-        </w:rPr>
-        <w:t>Literatura</w:t>
-      </w:r>
+        <w:t xml:space="preserve">se zasniva </w:t>
+      </w:r>
+      <w:proofErr w:type="gramStart"/>
       <w:r>
         <w:rPr>
           <w:lang w:val="sr-Latn-RS"/>
         </w:rPr>
-        <w:t>)</w:t>
-      </w:r>
+        <w:t>na</w:t>
+      </w:r>
+      <w:proofErr w:type="gramEnd"/>
       <w:r>
         <w:rPr>
           <w:lang w:val="sr-Latn-RS"/>
         </w:rPr>
-        <w:t>. Uočili smo da svaki od njih pojedinačno pruža određenu funkcionalnost, koje bi se mogle objediniti u jednu kompletnu jedinicu.</w:t>
-      </w:r>
+        <w:t xml:space="preserve"> aplikacijama </w:t>
+      </w:r>
+      <w:r>
+        <w:rPr>
+          <w:lang w:val="sr-Latn-RS"/>
+        </w:rPr>
+        <w:t>FatSecret</w:t>
+      </w:r>
+      <w:r>
+        <w:rPr>
+          <w:lang w:val="sr-Latn-RS"/>
+        </w:rPr>
+        <w:t xml:space="preserve"> i BetterMe</w:t>
+      </w:r>
+      <w:r>
+        <w:rPr>
+          <w:lang w:val="sr-Latn-RS"/>
+        </w:rPr>
+        <w:t xml:space="preserve">. </w:t>
+      </w:r>
+      <w:r>
+        <w:rPr>
+          <w:lang w:val="sr-Latn-RS"/>
+        </w:rPr>
+        <w:t>Potrebno je korisniku na osnovu njegovih ulaza, kao što su visina, težina, željeni cilj... izložiti neophodan unos kalorija, kao i odabran skup vežbi i namirnica za konzumaciju.</w:t>
+      </w:r>
+      <w:bookmarkStart w:id="0" w:name="_GoBack"/>
+      <w:bookmarkEnd w:id="0"/>
     </w:p>
     <w:p>
       <w:pPr>
@@ -503,28 +512,19 @@
         <w:t>Naziv</w:t>
       </w:r>
       <w:r>
-        <w:t>;</w:t>
-      </w:r>
-      <w:r>
-        <w:t xml:space="preserve"> </w:t>
+        <w:t xml:space="preserve">; </w:t>
       </w:r>
       <w:r>
         <w:t>Tip vežbe</w:t>
       </w:r>
       <w:r>
-        <w:t>;</w:t>
-      </w:r>
-      <w:r>
-        <w:t xml:space="preserve"> </w:t>
+        <w:t xml:space="preserve">; </w:t>
       </w:r>
       <w:r>
         <w:t>Kolekcija aktivnih delova tela</w:t>
       </w:r>
       <w:r>
-        <w:t>;</w:t>
-      </w:r>
-      <w:r>
-        <w:t xml:space="preserve"> </w:t>
+        <w:t xml:space="preserve">; </w:t>
       </w:r>
       <w:r>
         <w:t>Intenzitet vežbe</w:t>
@@ -548,19 +548,13 @@
         <w:t>Naziv</w:t>
       </w:r>
       <w:r>
-        <w:t>;</w:t>
-      </w:r>
-      <w:r>
-        <w:t xml:space="preserve"> </w:t>
+        <w:t xml:space="preserve">; </w:t>
       </w:r>
       <w:r>
         <w:t>Kolekcija tipova ishrane kojima pripada</w:t>
       </w:r>
       <w:r>
-        <w:t>;</w:t>
-      </w:r>
-      <w:r>
-        <w:t xml:space="preserve"> </w:t>
+        <w:t xml:space="preserve">; </w:t>
       </w:r>
       <w:r>
         <w:t>Kolekcija rizičnih sastojaka namirnice</w:t>
@@ -584,10 +578,7 @@
         <w:t>Deo tela</w:t>
       </w:r>
       <w:r>
-        <w:t>;</w:t>
-      </w:r>
-      <w:r>
-        <w:t xml:space="preserve"> </w:t>
+        <w:t xml:space="preserve">; </w:t>
       </w:r>
       <w:r>
         <w:t>Strategija oporavka</w:t>
@@ -619,10 +610,7 @@
         <w:t>Izbegavanje</w:t>
       </w:r>
       <w:r>
-        <w:t>;</w:t>
-      </w:r>
-      <w:r>
-        <w:t xml:space="preserve"> </w:t>
+        <w:t xml:space="preserve">; </w:t>
       </w:r>
       <w:r>
         <w:t xml:space="preserve">Rehabilitacija </w:t>
@@ -640,13 +628,7 @@
         <w:t>Intenzitet vežbe</w:t>
       </w:r>
       <w:r>
-        <w:t xml:space="preserve"> - Normalan</w:t>
-      </w:r>
-      <w:r>
-        <w:t>;</w:t>
-      </w:r>
-      <w:r>
-        <w:t xml:space="preserve"> </w:t>
+        <w:t xml:space="preserve"> - Normalan; </w:t>
       </w:r>
       <w:r>
         <w:t xml:space="preserve">Smanjen usled rehabilitacije </w:t>
@@ -671,28 +653,19 @@
         <w:t>Nije formirana</w:t>
       </w:r>
       <w:r>
-        <w:t>;</w:t>
-      </w:r>
-      <w:r>
-        <w:t xml:space="preserve"> </w:t>
+        <w:t xml:space="preserve">; </w:t>
       </w:r>
       <w:r>
         <w:t>Formirana baza</w:t>
       </w:r>
       <w:r>
-        <w:t>;</w:t>
-      </w:r>
-      <w:r>
-        <w:t xml:space="preserve"> </w:t>
+        <w:t xml:space="preserve">; </w:t>
       </w:r>
       <w:r>
         <w:t>Filtrirane povrede</w:t>
       </w:r>
       <w:r>
-        <w:t>;</w:t>
-      </w:r>
-      <w:r>
-        <w:t xml:space="preserve"> </w:t>
+        <w:t xml:space="preserve">; </w:t>
       </w:r>
       <w:r>
         <w:t>Završen proces formiranja</w:t>
@@ -716,28 +689,19 @@
         <w:t>Nije formirana</w:t>
       </w:r>
       <w:r>
-        <w:t>;</w:t>
-      </w:r>
-      <w:r>
-        <w:t xml:space="preserve"> </w:t>
+        <w:t xml:space="preserve">; </w:t>
       </w:r>
       <w:r>
         <w:t>Formirana baza</w:t>
       </w:r>
       <w:r>
-        <w:t>;</w:t>
-      </w:r>
-      <w:r>
-        <w:t xml:space="preserve"> </w:t>
+        <w:t xml:space="preserve">; </w:t>
       </w:r>
       <w:r>
         <w:t>Filtrirane zabranjene namirnice</w:t>
       </w:r>
       <w:r>
-        <w:t>;</w:t>
-      </w:r>
-      <w:r>
-        <w:t xml:space="preserve"> </w:t>
+        <w:t xml:space="preserve">; </w:t>
       </w:r>
       <w:r>
         <w:t>Završen proces formiranja</w:t>
@@ -761,19 +725,13 @@
         <w:t>Povećanje telesne mase</w:t>
       </w:r>
       <w:r>
-        <w:t>;</w:t>
-      </w:r>
-      <w:r>
-        <w:t xml:space="preserve"> </w:t>
+        <w:t xml:space="preserve">; </w:t>
       </w:r>
       <w:r>
         <w:t>Gubitak telesne mase</w:t>
       </w:r>
       <w:r>
-        <w:t>;</w:t>
-      </w:r>
-      <w:r>
-        <w:t xml:space="preserve"> </w:t>
+        <w:t xml:space="preserve">; </w:t>
       </w:r>
       <w:r>
         <w:t>Održavanje telesne mase</w:t>
@@ -797,28 +755,19 @@
         <w:t>Nedovoljna težina</w:t>
       </w:r>
       <w:r>
-        <w:t>;</w:t>
-      </w:r>
-      <w:r>
-        <w:t xml:space="preserve"> </w:t>
+        <w:t xml:space="preserve">; </w:t>
       </w:r>
       <w:r>
         <w:t>Normalna težina</w:t>
       </w:r>
       <w:r>
-        <w:t>;</w:t>
-      </w:r>
-      <w:r>
-        <w:t xml:space="preserve"> </w:t>
+        <w:t xml:space="preserve">; </w:t>
       </w:r>
       <w:r>
         <w:t>Gojazan</w:t>
       </w:r>
       <w:r>
-        <w:t>;</w:t>
-      </w:r>
-      <w:r>
-        <w:t xml:space="preserve"> </w:t>
+        <w:t xml:space="preserve">; </w:t>
       </w:r>
       <w:r>
         <w:t>Veoma gojazan</w:t>
@@ -842,37 +791,25 @@
         <w:t>Ruke</w:t>
       </w:r>
       <w:r>
-        <w:t>;</w:t>
-      </w:r>
-      <w:r>
-        <w:t xml:space="preserve"> </w:t>
+        <w:t xml:space="preserve">; </w:t>
       </w:r>
       <w:r>
         <w:t>Leđa</w:t>
       </w:r>
       <w:r>
-        <w:t>;</w:t>
-      </w:r>
-      <w:r>
-        <w:t xml:space="preserve"> </w:t>
+        <w:t xml:space="preserve">; </w:t>
       </w:r>
       <w:r>
         <w:t>Grudi</w:t>
       </w:r>
       <w:r>
-        <w:t>;</w:t>
-      </w:r>
-      <w:r>
-        <w:t xml:space="preserve"> </w:t>
+        <w:t xml:space="preserve">; </w:t>
       </w:r>
       <w:r>
         <w:t>Stomak</w:t>
       </w:r>
       <w:r>
-        <w:t>;</w:t>
-      </w:r>
-      <w:r>
-        <w:t xml:space="preserve"> </w:t>
+        <w:t xml:space="preserve">; </w:t>
       </w:r>
       <w:r>
         <w:t>Noge</w:t>
@@ -896,10 +833,7 @@
         <w:t>Vežbe srca</w:t>
       </w:r>
       <w:r>
-        <w:t>;</w:t>
-      </w:r>
-      <w:r>
-        <w:t xml:space="preserve"> </w:t>
+        <w:t xml:space="preserve">; </w:t>
       </w:r>
       <w:r>
         <w:t>Vežbe snage</w:t>
@@ -923,46 +857,31 @@
         <w:t>Umereno povećavanje telesne mase - 100% vežbe snage</w:t>
       </w:r>
       <w:r>
-        <w:t>;</w:t>
-      </w:r>
-      <w:r>
-        <w:t xml:space="preserve"> </w:t>
+        <w:t xml:space="preserve">; </w:t>
       </w:r>
       <w:r>
         <w:t>Umereno gubljenje telesne mase - 100% vežbe srca</w:t>
       </w:r>
       <w:r>
-        <w:t>;</w:t>
-      </w:r>
-      <w:r>
-        <w:t xml:space="preserve"> </w:t>
+        <w:t xml:space="preserve">; </w:t>
       </w:r>
       <w:r>
         <w:t>Održavanje telesne mase - 50% vežbe snage i 50% vežbe srca</w:t>
       </w:r>
       <w:r>
-        <w:t>;</w:t>
-      </w:r>
-      <w:r>
-        <w:t xml:space="preserve"> </w:t>
+        <w:t xml:space="preserve">; </w:t>
       </w:r>
       <w:r>
         <w:t>Povećavanje telesne mase - 100% vežbe snage</w:t>
       </w:r>
       <w:r>
-        <w:t>;</w:t>
-      </w:r>
-      <w:r>
-        <w:t xml:space="preserve"> </w:t>
+        <w:t xml:space="preserve">; </w:t>
       </w:r>
       <w:r>
         <w:t>Gubljenje telesne mase - 100% vežbe srca</w:t>
       </w:r>
       <w:r>
-        <w:t>;</w:t>
-      </w:r>
-      <w:r>
-        <w:t xml:space="preserve"> </w:t>
+        <w:t xml:space="preserve">; </w:t>
       </w:r>
       <w:r>
         <w:t>Naglo gubljenje telesne mase - 100% vežbe srca</w:t>
@@ -986,19 +905,13 @@
         <w:t>Veganstvo</w:t>
       </w:r>
       <w:r>
-        <w:t>;</w:t>
-      </w:r>
-      <w:r>
-        <w:t xml:space="preserve"> </w:t>
+        <w:t xml:space="preserve">; </w:t>
       </w:r>
       <w:r>
         <w:t>Vegeterijanstvo</w:t>
       </w:r>
       <w:r>
-        <w:t>;</w:t>
-      </w:r>
-      <w:r>
-        <w:t xml:space="preserve"> </w:t>
+        <w:t xml:space="preserve">; </w:t>
       </w:r>
       <w:r>
         <w:t>Opšte</w:t>
@@ -1022,19 +935,13 @@
         <w:t>Kikiriki</w:t>
       </w:r>
       <w:r>
-        <w:t>;</w:t>
-      </w:r>
-      <w:r>
-        <w:t xml:space="preserve"> </w:t>
+        <w:t xml:space="preserve">; </w:t>
       </w:r>
       <w:r>
         <w:t>Laktoza</w:t>
       </w:r>
       <w:r>
-        <w:t>;</w:t>
-      </w:r>
-      <w:r>
-        <w:t xml:space="preserve"> </w:t>
+        <w:t xml:space="preserve">; </w:t>
       </w:r>
       <w:r>
         <w:t>Gluten</w:t>
@@ -1329,19 +1236,7 @@
       </w:r>
       <w:proofErr w:type="gramEnd"/>
       <w:r>
-        <w:t xml:space="preserve"> strategije napretka i broja omiljenih vežbi </w:t>
-      </w:r>
-      <w:r>
-        <w:t>snage</w:t>
-      </w:r>
-      <w:r>
-        <w:t>, u skup odabranih vežbi ubaciti određene vežbe</w:t>
-      </w:r>
-      <w:r>
-        <w:t xml:space="preserve"> (za svaku grupu mišića)</w:t>
-      </w:r>
-      <w:r>
-        <w:t>.</w:t>
+        <w:t xml:space="preserve"> strategije napretka i broja omiljenih vežbi snage, u skup odabranih vežbi ubaciti određene vežbe (za svaku grupu mišića).</w:t>
       </w:r>
     </w:p>
     <w:p>
@@ -2092,6 +1987,57 @@
         </w:drawing>
       </w:r>
     </w:p>
+    <w:p>
+      <w:pPr>
+        <w:jc w:val="center"/>
+      </w:pPr>
+      <w:r>
+        <w:rPr>
+          <w:noProof/>
+        </w:rPr>
+        <w:drawing>
+          <wp:inline distT="0" distB="0" distL="0" distR="0">
+            <wp:extent cx="4057650" cy="791242"/>
+            <wp:effectExtent l="0" t="0" r="0" b="8890"/>
+            <wp:docPr id="2" name="Picture 2"/>
+            <wp:cNvGraphicFramePr>
+              <a:graphicFrameLocks xmlns:a="http://schemas.openxmlformats.org/drawingml/2006/main" noChangeAspect="1"/>
+            </wp:cNvGraphicFramePr>
+            <a:graphic xmlns:a="http://schemas.openxmlformats.org/drawingml/2006/main">
+              <a:graphicData uri="http://schemas.openxmlformats.org/drawingml/2006/picture">
+                <pic:pic xmlns:pic="http://schemas.openxmlformats.org/drawingml/2006/picture">
+                  <pic:nvPicPr>
+                    <pic:cNvPr id="2" name="skica-Page-2.drawio.png"/>
+                    <pic:cNvPicPr/>
+                  </pic:nvPicPr>
+                  <pic:blipFill>
+                    <a:blip r:embed="rId6" cstate="print">
+                      <a:extLst>
+                        <a:ext uri="{28A0092B-C50C-407E-A947-70E740481C1C}">
+                          <a14:useLocalDpi xmlns:a14="http://schemas.microsoft.com/office/drawing/2010/main" val="0"/>
+                        </a:ext>
+                      </a:extLst>
+                    </a:blip>
+                    <a:stretch>
+                      <a:fillRect/>
+                    </a:stretch>
+                  </pic:blipFill>
+                  <pic:spPr>
+                    <a:xfrm>
+                      <a:off x="0" y="0"/>
+                      <a:ext cx="4186132" cy="816296"/>
+                    </a:xfrm>
+                    <a:prstGeom prst="rect">
+                      <a:avLst/>
+                    </a:prstGeom>
+                  </pic:spPr>
+                </pic:pic>
+              </a:graphicData>
+            </a:graphic>
+          </wp:inline>
+        </w:drawing>
+      </w:r>
+    </w:p>
     <w:p/>
     <w:p>
       <w:pPr>
@@ -2108,13 +2054,18 @@
           <w:ilvl w:val="0"/>
           <w:numId w:val="32"/>
         </w:numPr>
-      </w:pPr>
-      <w:hyperlink r:id="rId6" w:history="1">
+        <w:rPr>
+          <w:rStyle w:val="Hyperlink"/>
+          <w:color w:val="auto"/>
+          <w:u w:val="none"/>
+        </w:rPr>
+      </w:pPr>
+      <w:hyperlink r:id="rId7" w:history="1">
         <w:r>
           <w:rPr>
             <w:rStyle w:val="Hyperlink"/>
           </w:rPr>
-          <w:t>https://www.nuffieldhealth.com/article/gym-workouts-for-beginners</w:t>
+          <w:t>https://www.fatsecret.com/</w:t>
         </w:r>
       </w:hyperlink>
     </w:p>
@@ -2126,33 +2077,17 @@
           <w:numId w:val="32"/>
         </w:numPr>
       </w:pPr>
-      <w:hyperlink r:id="rId7" w:history="1">
-        <w:r>
-          <w:rPr>
-            <w:rStyle w:val="Hyperlink"/>
-          </w:rPr>
-          <w:t>https://www.calculator.net/calorie-calculator.html</w:t>
-        </w:r>
-      </w:hyperlink>
-    </w:p>
-    <w:p>
-      <w:pPr>
-        <w:pStyle w:val="ListParagraph"/>
-        <w:numPr>
-          <w:ilvl w:val="0"/>
-          <w:numId w:val="32"/>
-        </w:numPr>
-      </w:pPr>
       <w:hyperlink r:id="rId8" w:history="1">
         <w:r>
           <w:rPr>
             <w:rStyle w:val="Hyperlink"/>
           </w:rPr>
-          <w:t>https://kardiomedika.com/body-mass-index/</w:t>
+          <w:t>https://quiz.betterme.world/</w:t>
         </w:r>
       </w:hyperlink>
-      <w:bookmarkStart w:id="0" w:name="_GoBack"/>
-      <w:bookmarkEnd w:id="0"/>
+      <w:r>
+        <w:t xml:space="preserve"> </w:t>
+      </w:r>
     </w:p>
     <w:sectPr>
       <w:pgSz w:w="12240" w:h="15840"/>

</xml_diff>